<commit_message>
update git links in report
</commit_message>
<xml_diff>
--- a/report_lab2_java_Старостина.docx
+++ b/report_lab2_java_Старостина.docx
@@ -540,10 +540,8 @@
         <w:r>
           <w:rPr>
             <w:rStyle w:val="a8"/>
-            <w:sz w:val="24"/>
-            <w:szCs w:val="24"/>
           </w:rPr>
-          <w:t>https://github.com/Starostina-elena/java_semestr1_lab2/blob/master/uml_diagram_pic.png</w:t>
+          <w:t>https://github.com/Starostina-elena/java_semestr1_lab2_v8/blob/master/uml_diagram_pic.png</w:t>
         </w:r>
       </w:hyperlink>
       <w:r>
@@ -626,7 +624,7 @@
             <w:sz w:val="24"/>
             <w:szCs w:val="24"/>
           </w:rPr>
-          <w:t>https://github.com/Starostina-elena/java_semestr1_lab2</w:t>
+          <w:t>https://github.com/Starostina-elena/java_semestr1_lab2_v8</w:t>
         </w:r>
       </w:hyperlink>
       <w:r>

</xml_diff>